<commit_message>
Last stuff for tonight
</commit_message>
<xml_diff>
--- a/Five-Number-Summary-Stats-Barb-and-Andreas.docx
+++ b/Five-Number-Summary-Stats-Barb-and-Andreas.docx
@@ -4,6 +4,7 @@
   <w:body>
     <w:p>
       <w:pPr>
+        <w:pStyle w:val="Title"/>
         <w:jc w:val="center"/>
       </w:pPr>
       <w:r>
@@ -13,8 +14,14 @@
     <w:p>
       <w:pPr>
         <w:jc w:val="center"/>
+        <w:rPr>
+          <w:rStyle w:val="IntenseEmphasis"/>
+        </w:rPr>
       </w:pPr>
       <w:r>
+        <w:rPr>
+          <w:rStyle w:val="IntenseEmphasis"/>
+        </w:rPr>
         <w:t>Barb &amp; Andreas</w:t>
       </w:r>
     </w:p>
@@ -25,7 +32,7 @@
     </w:p>
     <w:p>
       <w:pPr>
-        <w:jc w:val="center"/>
+        <w:pStyle w:val="Heading1"/>
       </w:pPr>
       <w:r>
         <w:t>Five Number Summary for Numeric Columns</w:t>
@@ -33,20 +40,20 @@
     </w:p>
     <w:tbl>
       <w:tblPr>
-        <w:tblW w:w="11640" w:type="dxa"/>
+        <w:tblW w:w="5000" w:type="pct"/>
         <w:tblLook w:val="04A0" w:firstRow="1" w:lastRow="0" w:firstColumn="1" w:lastColumn="0" w:noHBand="0" w:noVBand="1"/>
       </w:tblPr>
       <w:tblGrid>
-        <w:gridCol w:w="739"/>
-        <w:gridCol w:w="1326"/>
-        <w:gridCol w:w="1218"/>
-        <w:gridCol w:w="1088"/>
-        <w:gridCol w:w="1053"/>
-        <w:gridCol w:w="1391"/>
-        <w:gridCol w:w="1349"/>
-        <w:gridCol w:w="1402"/>
-        <w:gridCol w:w="1218"/>
-        <w:gridCol w:w="1875"/>
+        <w:gridCol w:w="842"/>
+        <w:gridCol w:w="1509"/>
+        <w:gridCol w:w="1385"/>
+        <w:gridCol w:w="1238"/>
+        <w:gridCol w:w="1198"/>
+        <w:gridCol w:w="1581"/>
+        <w:gridCol w:w="1535"/>
+        <w:gridCol w:w="1596"/>
+        <w:gridCol w:w="1385"/>
+        <w:gridCol w:w="2131"/>
       </w:tblGrid>
       <w:tr>
         <w:trPr>
@@ -54,7 +61,7 @@
         </w:trPr>
         <w:tc>
           <w:tcPr>
-            <w:tcW w:w="640" w:type="dxa"/>
+            <w:tcW w:w="292" w:type="pct"/>
             <w:tcBorders>
               <w:top w:val="nil"/>
               <w:left w:val="nil"/>
@@ -80,7 +87,7 @@
         </w:tc>
         <w:tc>
           <w:tcPr>
-            <w:tcW w:w="1220" w:type="dxa"/>
+            <w:tcW w:w="524" w:type="pct"/>
             <w:tcBorders>
               <w:top w:val="nil"/>
               <w:left w:val="nil"/>
@@ -118,7 +125,7 @@
         </w:tc>
         <w:tc>
           <w:tcPr>
-            <w:tcW w:w="1120" w:type="dxa"/>
+            <w:tcW w:w="481" w:type="pct"/>
             <w:tcBorders>
               <w:top w:val="nil"/>
               <w:left w:val="nil"/>
@@ -156,7 +163,7 @@
         </w:tc>
         <w:tc>
           <w:tcPr>
-            <w:tcW w:w="1000" w:type="dxa"/>
+            <w:tcW w:w="430" w:type="pct"/>
             <w:tcBorders>
               <w:top w:val="nil"/>
               <w:left w:val="nil"/>
@@ -192,7 +199,7 @@
         </w:tc>
         <w:tc>
           <w:tcPr>
-            <w:tcW w:w="900" w:type="dxa"/>
+            <w:tcW w:w="416" w:type="pct"/>
             <w:tcBorders>
               <w:top w:val="nil"/>
               <w:left w:val="nil"/>
@@ -228,7 +235,7 @@
         </w:tc>
         <w:tc>
           <w:tcPr>
-            <w:tcW w:w="1300" w:type="dxa"/>
+            <w:tcW w:w="549" w:type="pct"/>
             <w:tcBorders>
               <w:top w:val="nil"/>
               <w:left w:val="nil"/>
@@ -266,7 +273,7 @@
         </w:tc>
         <w:tc>
           <w:tcPr>
-            <w:tcW w:w="1260" w:type="dxa"/>
+            <w:tcW w:w="533" w:type="pct"/>
             <w:tcBorders>
               <w:top w:val="nil"/>
               <w:left w:val="nil"/>
@@ -304,7 +311,7 @@
         </w:tc>
         <w:tc>
           <w:tcPr>
-            <w:tcW w:w="1300" w:type="dxa"/>
+            <w:tcW w:w="554" w:type="pct"/>
             <w:tcBorders>
               <w:top w:val="nil"/>
               <w:left w:val="nil"/>
@@ -342,7 +349,7 @@
         </w:tc>
         <w:tc>
           <w:tcPr>
-            <w:tcW w:w="1120" w:type="dxa"/>
+            <w:tcW w:w="481" w:type="pct"/>
             <w:tcBorders>
               <w:top w:val="nil"/>
               <w:left w:val="nil"/>
@@ -378,7 +385,7 @@
         </w:tc>
         <w:tc>
           <w:tcPr>
-            <w:tcW w:w="1780" w:type="dxa"/>
+            <w:tcW w:w="741" w:type="pct"/>
             <w:tcBorders>
               <w:top w:val="nil"/>
               <w:left w:val="nil"/>
@@ -421,7 +428,7 @@
         </w:trPr>
         <w:tc>
           <w:tcPr>
-            <w:tcW w:w="640" w:type="dxa"/>
+            <w:tcW w:w="292" w:type="pct"/>
             <w:tcBorders>
               <w:top w:val="nil"/>
               <w:left w:val="nil"/>
@@ -457,7 +464,7 @@
         </w:tc>
         <w:tc>
           <w:tcPr>
-            <w:tcW w:w="1220" w:type="dxa"/>
+            <w:tcW w:w="524" w:type="pct"/>
             <w:tcBorders>
               <w:top w:val="nil"/>
               <w:left w:val="nil"/>
@@ -489,7 +496,7 @@
         </w:tc>
         <w:tc>
           <w:tcPr>
-            <w:tcW w:w="1120" w:type="dxa"/>
+            <w:tcW w:w="481" w:type="pct"/>
             <w:tcBorders>
               <w:top w:val="nil"/>
               <w:left w:val="nil"/>
@@ -521,7 +528,7 @@
         </w:tc>
         <w:tc>
           <w:tcPr>
-            <w:tcW w:w="1000" w:type="dxa"/>
+            <w:tcW w:w="430" w:type="pct"/>
             <w:tcBorders>
               <w:top w:val="nil"/>
               <w:left w:val="nil"/>
@@ -553,7 +560,7 @@
         </w:tc>
         <w:tc>
           <w:tcPr>
-            <w:tcW w:w="900" w:type="dxa"/>
+            <w:tcW w:w="416" w:type="pct"/>
             <w:tcBorders>
               <w:top w:val="nil"/>
               <w:left w:val="nil"/>
@@ -585,7 +592,7 @@
         </w:tc>
         <w:tc>
           <w:tcPr>
-            <w:tcW w:w="1300" w:type="dxa"/>
+            <w:tcW w:w="549" w:type="pct"/>
             <w:tcBorders>
               <w:top w:val="nil"/>
               <w:left w:val="nil"/>
@@ -617,7 +624,7 @@
         </w:tc>
         <w:tc>
           <w:tcPr>
-            <w:tcW w:w="1260" w:type="dxa"/>
+            <w:tcW w:w="533" w:type="pct"/>
             <w:tcBorders>
               <w:top w:val="nil"/>
               <w:left w:val="nil"/>
@@ -649,7 +656,7 @@
         </w:tc>
         <w:tc>
           <w:tcPr>
-            <w:tcW w:w="1300" w:type="dxa"/>
+            <w:tcW w:w="554" w:type="pct"/>
             <w:tcBorders>
               <w:top w:val="nil"/>
               <w:left w:val="nil"/>
@@ -681,7 +688,7 @@
         </w:tc>
         <w:tc>
           <w:tcPr>
-            <w:tcW w:w="1120" w:type="dxa"/>
+            <w:tcW w:w="481" w:type="pct"/>
             <w:tcBorders>
               <w:top w:val="nil"/>
               <w:left w:val="nil"/>
@@ -713,7 +720,7 @@
         </w:tc>
         <w:tc>
           <w:tcPr>
-            <w:tcW w:w="1780" w:type="dxa"/>
+            <w:tcW w:w="741" w:type="pct"/>
             <w:tcBorders>
               <w:top w:val="nil"/>
               <w:left w:val="nil"/>
@@ -750,7 +757,7 @@
         </w:trPr>
         <w:tc>
           <w:tcPr>
-            <w:tcW w:w="640" w:type="dxa"/>
+            <w:tcW w:w="292" w:type="pct"/>
             <w:tcBorders>
               <w:top w:val="nil"/>
               <w:left w:val="nil"/>
@@ -786,7 +793,7 @@
         </w:tc>
         <w:tc>
           <w:tcPr>
-            <w:tcW w:w="1220" w:type="dxa"/>
+            <w:tcW w:w="524" w:type="pct"/>
             <w:tcBorders>
               <w:top w:val="nil"/>
               <w:left w:val="nil"/>
@@ -818,7 +825,7 @@
         </w:tc>
         <w:tc>
           <w:tcPr>
-            <w:tcW w:w="1120" w:type="dxa"/>
+            <w:tcW w:w="481" w:type="pct"/>
             <w:tcBorders>
               <w:top w:val="nil"/>
               <w:left w:val="nil"/>
@@ -850,7 +857,7 @@
         </w:tc>
         <w:tc>
           <w:tcPr>
-            <w:tcW w:w="1000" w:type="dxa"/>
+            <w:tcW w:w="430" w:type="pct"/>
             <w:tcBorders>
               <w:top w:val="nil"/>
               <w:left w:val="nil"/>
@@ -882,7 +889,7 @@
         </w:tc>
         <w:tc>
           <w:tcPr>
-            <w:tcW w:w="900" w:type="dxa"/>
+            <w:tcW w:w="416" w:type="pct"/>
             <w:tcBorders>
               <w:top w:val="nil"/>
               <w:left w:val="nil"/>
@@ -914,7 +921,7 @@
         </w:tc>
         <w:tc>
           <w:tcPr>
-            <w:tcW w:w="1300" w:type="dxa"/>
+            <w:tcW w:w="549" w:type="pct"/>
             <w:tcBorders>
               <w:top w:val="nil"/>
               <w:left w:val="nil"/>
@@ -946,7 +953,7 @@
         </w:tc>
         <w:tc>
           <w:tcPr>
-            <w:tcW w:w="1260" w:type="dxa"/>
+            <w:tcW w:w="533" w:type="pct"/>
             <w:tcBorders>
               <w:top w:val="nil"/>
               <w:left w:val="nil"/>
@@ -978,7 +985,7 @@
         </w:tc>
         <w:tc>
           <w:tcPr>
-            <w:tcW w:w="1300" w:type="dxa"/>
+            <w:tcW w:w="554" w:type="pct"/>
             <w:tcBorders>
               <w:top w:val="nil"/>
               <w:left w:val="nil"/>
@@ -1010,7 +1017,7 @@
         </w:tc>
         <w:tc>
           <w:tcPr>
-            <w:tcW w:w="1120" w:type="dxa"/>
+            <w:tcW w:w="481" w:type="pct"/>
             <w:tcBorders>
               <w:top w:val="nil"/>
               <w:left w:val="nil"/>
@@ -1042,7 +1049,7 @@
         </w:tc>
         <w:tc>
           <w:tcPr>
-            <w:tcW w:w="1780" w:type="dxa"/>
+            <w:tcW w:w="741" w:type="pct"/>
             <w:tcBorders>
               <w:top w:val="nil"/>
               <w:left w:val="nil"/>
@@ -1079,7 +1086,7 @@
         </w:trPr>
         <w:tc>
           <w:tcPr>
-            <w:tcW w:w="640" w:type="dxa"/>
+            <w:tcW w:w="292" w:type="pct"/>
             <w:tcBorders>
               <w:top w:val="nil"/>
               <w:left w:val="nil"/>
@@ -1117,7 +1124,7 @@
         </w:tc>
         <w:tc>
           <w:tcPr>
-            <w:tcW w:w="1220" w:type="dxa"/>
+            <w:tcW w:w="524" w:type="pct"/>
             <w:tcBorders>
               <w:top w:val="nil"/>
               <w:left w:val="nil"/>
@@ -1149,7 +1156,7 @@
         </w:tc>
         <w:tc>
           <w:tcPr>
-            <w:tcW w:w="1120" w:type="dxa"/>
+            <w:tcW w:w="481" w:type="pct"/>
             <w:tcBorders>
               <w:top w:val="nil"/>
               <w:left w:val="nil"/>
@@ -1181,7 +1188,7 @@
         </w:tc>
         <w:tc>
           <w:tcPr>
-            <w:tcW w:w="1000" w:type="dxa"/>
+            <w:tcW w:w="430" w:type="pct"/>
             <w:tcBorders>
               <w:top w:val="nil"/>
               <w:left w:val="nil"/>
@@ -1213,7 +1220,7 @@
         </w:tc>
         <w:tc>
           <w:tcPr>
-            <w:tcW w:w="900" w:type="dxa"/>
+            <w:tcW w:w="416" w:type="pct"/>
             <w:tcBorders>
               <w:top w:val="nil"/>
               <w:left w:val="nil"/>
@@ -1245,7 +1252,7 @@
         </w:tc>
         <w:tc>
           <w:tcPr>
-            <w:tcW w:w="1300" w:type="dxa"/>
+            <w:tcW w:w="549" w:type="pct"/>
             <w:tcBorders>
               <w:top w:val="nil"/>
               <w:left w:val="nil"/>
@@ -1277,7 +1284,7 @@
         </w:tc>
         <w:tc>
           <w:tcPr>
-            <w:tcW w:w="1260" w:type="dxa"/>
+            <w:tcW w:w="533" w:type="pct"/>
             <w:tcBorders>
               <w:top w:val="nil"/>
               <w:left w:val="nil"/>
@@ -1309,7 +1316,7 @@
         </w:tc>
         <w:tc>
           <w:tcPr>
-            <w:tcW w:w="1300" w:type="dxa"/>
+            <w:tcW w:w="554" w:type="pct"/>
             <w:tcBorders>
               <w:top w:val="nil"/>
               <w:left w:val="nil"/>
@@ -1341,7 +1348,7 @@
         </w:tc>
         <w:tc>
           <w:tcPr>
-            <w:tcW w:w="1120" w:type="dxa"/>
+            <w:tcW w:w="481" w:type="pct"/>
             <w:tcBorders>
               <w:top w:val="nil"/>
               <w:left w:val="nil"/>
@@ -1373,7 +1380,7 @@
         </w:tc>
         <w:tc>
           <w:tcPr>
-            <w:tcW w:w="1780" w:type="dxa"/>
+            <w:tcW w:w="741" w:type="pct"/>
             <w:tcBorders>
               <w:top w:val="nil"/>
               <w:left w:val="nil"/>
@@ -1410,7 +1417,7 @@
         </w:trPr>
         <w:tc>
           <w:tcPr>
-            <w:tcW w:w="640" w:type="dxa"/>
+            <w:tcW w:w="292" w:type="pct"/>
             <w:tcBorders>
               <w:top w:val="nil"/>
               <w:left w:val="nil"/>
@@ -1446,7 +1453,7 @@
         </w:tc>
         <w:tc>
           <w:tcPr>
-            <w:tcW w:w="1220" w:type="dxa"/>
+            <w:tcW w:w="524" w:type="pct"/>
             <w:tcBorders>
               <w:top w:val="nil"/>
               <w:left w:val="nil"/>
@@ -1478,7 +1485,7 @@
         </w:tc>
         <w:tc>
           <w:tcPr>
-            <w:tcW w:w="1120" w:type="dxa"/>
+            <w:tcW w:w="481" w:type="pct"/>
             <w:tcBorders>
               <w:top w:val="nil"/>
               <w:left w:val="nil"/>
@@ -1510,7 +1517,7 @@
         </w:tc>
         <w:tc>
           <w:tcPr>
-            <w:tcW w:w="1000" w:type="dxa"/>
+            <w:tcW w:w="430" w:type="pct"/>
             <w:tcBorders>
               <w:top w:val="nil"/>
               <w:left w:val="nil"/>
@@ -1542,7 +1549,7 @@
         </w:tc>
         <w:tc>
           <w:tcPr>
-            <w:tcW w:w="900" w:type="dxa"/>
+            <w:tcW w:w="416" w:type="pct"/>
             <w:tcBorders>
               <w:top w:val="nil"/>
               <w:left w:val="nil"/>
@@ -1574,7 +1581,7 @@
         </w:tc>
         <w:tc>
           <w:tcPr>
-            <w:tcW w:w="1300" w:type="dxa"/>
+            <w:tcW w:w="549" w:type="pct"/>
             <w:tcBorders>
               <w:top w:val="nil"/>
               <w:left w:val="nil"/>
@@ -1606,7 +1613,7 @@
         </w:tc>
         <w:tc>
           <w:tcPr>
-            <w:tcW w:w="1260" w:type="dxa"/>
+            <w:tcW w:w="533" w:type="pct"/>
             <w:tcBorders>
               <w:top w:val="nil"/>
               <w:left w:val="nil"/>
@@ -1638,7 +1645,7 @@
         </w:tc>
         <w:tc>
           <w:tcPr>
-            <w:tcW w:w="1300" w:type="dxa"/>
+            <w:tcW w:w="554" w:type="pct"/>
             <w:tcBorders>
               <w:top w:val="nil"/>
               <w:left w:val="nil"/>
@@ -1670,7 +1677,7 @@
         </w:tc>
         <w:tc>
           <w:tcPr>
-            <w:tcW w:w="1120" w:type="dxa"/>
+            <w:tcW w:w="481" w:type="pct"/>
             <w:tcBorders>
               <w:top w:val="nil"/>
               <w:left w:val="nil"/>
@@ -1702,7 +1709,7 @@
         </w:tc>
         <w:tc>
           <w:tcPr>
-            <w:tcW w:w="1780" w:type="dxa"/>
+            <w:tcW w:w="741" w:type="pct"/>
             <w:tcBorders>
               <w:top w:val="nil"/>
               <w:left w:val="nil"/>
@@ -1739,7 +1746,7 @@
         </w:trPr>
         <w:tc>
           <w:tcPr>
-            <w:tcW w:w="640" w:type="dxa"/>
+            <w:tcW w:w="292" w:type="pct"/>
             <w:tcBorders>
               <w:top w:val="nil"/>
               <w:left w:val="nil"/>
@@ -1775,7 +1782,7 @@
         </w:tc>
         <w:tc>
           <w:tcPr>
-            <w:tcW w:w="1220" w:type="dxa"/>
+            <w:tcW w:w="524" w:type="pct"/>
             <w:tcBorders>
               <w:top w:val="nil"/>
               <w:left w:val="nil"/>
@@ -1807,7 +1814,7 @@
         </w:tc>
         <w:tc>
           <w:tcPr>
-            <w:tcW w:w="1120" w:type="dxa"/>
+            <w:tcW w:w="481" w:type="pct"/>
             <w:tcBorders>
               <w:top w:val="nil"/>
               <w:left w:val="nil"/>
@@ -1839,7 +1846,7 @@
         </w:tc>
         <w:tc>
           <w:tcPr>
-            <w:tcW w:w="1000" w:type="dxa"/>
+            <w:tcW w:w="430" w:type="pct"/>
             <w:tcBorders>
               <w:top w:val="nil"/>
               <w:left w:val="nil"/>
@@ -1871,7 +1878,7 @@
         </w:tc>
         <w:tc>
           <w:tcPr>
-            <w:tcW w:w="900" w:type="dxa"/>
+            <w:tcW w:w="416" w:type="pct"/>
             <w:tcBorders>
               <w:top w:val="nil"/>
               <w:left w:val="nil"/>
@@ -1903,7 +1910,7 @@
         </w:tc>
         <w:tc>
           <w:tcPr>
-            <w:tcW w:w="1300" w:type="dxa"/>
+            <w:tcW w:w="549" w:type="pct"/>
             <w:tcBorders>
               <w:top w:val="nil"/>
               <w:left w:val="nil"/>
@@ -1935,7 +1942,7 @@
         </w:tc>
         <w:tc>
           <w:tcPr>
-            <w:tcW w:w="1260" w:type="dxa"/>
+            <w:tcW w:w="533" w:type="pct"/>
             <w:tcBorders>
               <w:top w:val="nil"/>
               <w:left w:val="nil"/>
@@ -1967,7 +1974,7 @@
         </w:tc>
         <w:tc>
           <w:tcPr>
-            <w:tcW w:w="1300" w:type="dxa"/>
+            <w:tcW w:w="554" w:type="pct"/>
             <w:tcBorders>
               <w:top w:val="nil"/>
               <w:left w:val="nil"/>
@@ -1999,7 +2006,7 @@
         </w:tc>
         <w:tc>
           <w:tcPr>
-            <w:tcW w:w="1120" w:type="dxa"/>
+            <w:tcW w:w="481" w:type="pct"/>
             <w:tcBorders>
               <w:top w:val="nil"/>
               <w:left w:val="nil"/>
@@ -2031,7 +2038,7 @@
         </w:tc>
         <w:tc>
           <w:tcPr>
-            <w:tcW w:w="1780" w:type="dxa"/>
+            <w:tcW w:w="741" w:type="pct"/>
             <w:tcBorders>
               <w:top w:val="nil"/>
               <w:left w:val="nil"/>
@@ -2068,7 +2075,7 @@
         </w:trPr>
         <w:tc>
           <w:tcPr>
-            <w:tcW w:w="640" w:type="dxa"/>
+            <w:tcW w:w="292" w:type="pct"/>
             <w:tcBorders>
               <w:top w:val="nil"/>
               <w:left w:val="nil"/>
@@ -2104,7 +2111,7 @@
         </w:tc>
         <w:tc>
           <w:tcPr>
-            <w:tcW w:w="1220" w:type="dxa"/>
+            <w:tcW w:w="524" w:type="pct"/>
             <w:tcBorders>
               <w:top w:val="nil"/>
               <w:left w:val="nil"/>
@@ -2136,7 +2143,7 @@
         </w:tc>
         <w:tc>
           <w:tcPr>
-            <w:tcW w:w="1120" w:type="dxa"/>
+            <w:tcW w:w="481" w:type="pct"/>
             <w:tcBorders>
               <w:top w:val="nil"/>
               <w:left w:val="nil"/>
@@ -2168,7 +2175,7 @@
         </w:tc>
         <w:tc>
           <w:tcPr>
-            <w:tcW w:w="1000" w:type="dxa"/>
+            <w:tcW w:w="430" w:type="pct"/>
             <w:tcBorders>
               <w:top w:val="nil"/>
               <w:left w:val="nil"/>
@@ -2200,7 +2207,7 @@
         </w:tc>
         <w:tc>
           <w:tcPr>
-            <w:tcW w:w="900" w:type="dxa"/>
+            <w:tcW w:w="416" w:type="pct"/>
             <w:tcBorders>
               <w:top w:val="nil"/>
               <w:left w:val="nil"/>
@@ -2232,7 +2239,7 @@
         </w:tc>
         <w:tc>
           <w:tcPr>
-            <w:tcW w:w="1300" w:type="dxa"/>
+            <w:tcW w:w="549" w:type="pct"/>
             <w:tcBorders>
               <w:top w:val="nil"/>
               <w:left w:val="nil"/>
@@ -2264,7 +2271,7 @@
         </w:tc>
         <w:tc>
           <w:tcPr>
-            <w:tcW w:w="1260" w:type="dxa"/>
+            <w:tcW w:w="533" w:type="pct"/>
             <w:tcBorders>
               <w:top w:val="nil"/>
               <w:left w:val="nil"/>
@@ -2296,7 +2303,7 @@
         </w:tc>
         <w:tc>
           <w:tcPr>
-            <w:tcW w:w="1300" w:type="dxa"/>
+            <w:tcW w:w="554" w:type="pct"/>
             <w:tcBorders>
               <w:top w:val="nil"/>
               <w:left w:val="nil"/>
@@ -2328,7 +2335,7 @@
         </w:tc>
         <w:tc>
           <w:tcPr>
-            <w:tcW w:w="1120" w:type="dxa"/>
+            <w:tcW w:w="481" w:type="pct"/>
             <w:tcBorders>
               <w:top w:val="nil"/>
               <w:left w:val="nil"/>
@@ -2360,7 +2367,7 @@
         </w:tc>
         <w:tc>
           <w:tcPr>
-            <w:tcW w:w="1780" w:type="dxa"/>
+            <w:tcW w:w="741" w:type="pct"/>
             <w:tcBorders>
               <w:top w:val="nil"/>
               <w:left w:val="nil"/>
@@ -2397,7 +2404,7 @@
         </w:trPr>
         <w:tc>
           <w:tcPr>
-            <w:tcW w:w="640" w:type="dxa"/>
+            <w:tcW w:w="292" w:type="pct"/>
             <w:tcBorders>
               <w:top w:val="nil"/>
               <w:left w:val="nil"/>
@@ -2433,7 +2440,7 @@
         </w:tc>
         <w:tc>
           <w:tcPr>
-            <w:tcW w:w="1220" w:type="dxa"/>
+            <w:tcW w:w="524" w:type="pct"/>
             <w:tcBorders>
               <w:top w:val="nil"/>
               <w:left w:val="nil"/>
@@ -2465,7 +2472,7 @@
         </w:tc>
         <w:tc>
           <w:tcPr>
-            <w:tcW w:w="1120" w:type="dxa"/>
+            <w:tcW w:w="481" w:type="pct"/>
             <w:tcBorders>
               <w:top w:val="nil"/>
               <w:left w:val="nil"/>
@@ -2497,7 +2504,7 @@
         </w:tc>
         <w:tc>
           <w:tcPr>
-            <w:tcW w:w="1000" w:type="dxa"/>
+            <w:tcW w:w="430" w:type="pct"/>
             <w:tcBorders>
               <w:top w:val="nil"/>
               <w:left w:val="nil"/>
@@ -2529,7 +2536,7 @@
         </w:tc>
         <w:tc>
           <w:tcPr>
-            <w:tcW w:w="900" w:type="dxa"/>
+            <w:tcW w:w="416" w:type="pct"/>
             <w:tcBorders>
               <w:top w:val="nil"/>
               <w:left w:val="nil"/>
@@ -2561,7 +2568,7 @@
         </w:tc>
         <w:tc>
           <w:tcPr>
-            <w:tcW w:w="1300" w:type="dxa"/>
+            <w:tcW w:w="549" w:type="pct"/>
             <w:tcBorders>
               <w:top w:val="nil"/>
               <w:left w:val="nil"/>
@@ -2593,7 +2600,7 @@
         </w:tc>
         <w:tc>
           <w:tcPr>
-            <w:tcW w:w="1260" w:type="dxa"/>
+            <w:tcW w:w="533" w:type="pct"/>
             <w:tcBorders>
               <w:top w:val="nil"/>
               <w:left w:val="nil"/>
@@ -2625,7 +2632,7 @@
         </w:tc>
         <w:tc>
           <w:tcPr>
-            <w:tcW w:w="1300" w:type="dxa"/>
+            <w:tcW w:w="554" w:type="pct"/>
             <w:tcBorders>
               <w:top w:val="nil"/>
               <w:left w:val="nil"/>
@@ -2657,7 +2664,7 @@
         </w:tc>
         <w:tc>
           <w:tcPr>
-            <w:tcW w:w="1120" w:type="dxa"/>
+            <w:tcW w:w="481" w:type="pct"/>
             <w:tcBorders>
               <w:top w:val="nil"/>
               <w:left w:val="nil"/>
@@ -2689,7 +2696,7 @@
         </w:tc>
         <w:tc>
           <w:tcPr>
-            <w:tcW w:w="1780" w:type="dxa"/>
+            <w:tcW w:w="741" w:type="pct"/>
             <w:tcBorders>
               <w:top w:val="nil"/>
               <w:left w:val="nil"/>
@@ -2726,7 +2733,7 @@
         </w:trPr>
         <w:tc>
           <w:tcPr>
-            <w:tcW w:w="640" w:type="dxa"/>
+            <w:tcW w:w="292" w:type="pct"/>
             <w:tcBorders>
               <w:top w:val="nil"/>
               <w:left w:val="nil"/>
@@ -2762,7 +2769,7 @@
         </w:tc>
         <w:tc>
           <w:tcPr>
-            <w:tcW w:w="1220" w:type="dxa"/>
+            <w:tcW w:w="524" w:type="pct"/>
             <w:tcBorders>
               <w:top w:val="nil"/>
               <w:left w:val="nil"/>
@@ -2794,7 +2801,7 @@
         </w:tc>
         <w:tc>
           <w:tcPr>
-            <w:tcW w:w="1120" w:type="dxa"/>
+            <w:tcW w:w="481" w:type="pct"/>
             <w:tcBorders>
               <w:top w:val="nil"/>
               <w:left w:val="nil"/>
@@ -2826,7 +2833,7 @@
         </w:tc>
         <w:tc>
           <w:tcPr>
-            <w:tcW w:w="1000" w:type="dxa"/>
+            <w:tcW w:w="430" w:type="pct"/>
             <w:tcBorders>
               <w:top w:val="nil"/>
               <w:left w:val="nil"/>
@@ -2858,7 +2865,7 @@
         </w:tc>
         <w:tc>
           <w:tcPr>
-            <w:tcW w:w="900" w:type="dxa"/>
+            <w:tcW w:w="416" w:type="pct"/>
             <w:tcBorders>
               <w:top w:val="nil"/>
               <w:left w:val="nil"/>
@@ -2890,7 +2897,7 @@
         </w:tc>
         <w:tc>
           <w:tcPr>
-            <w:tcW w:w="1300" w:type="dxa"/>
+            <w:tcW w:w="549" w:type="pct"/>
             <w:tcBorders>
               <w:top w:val="nil"/>
               <w:left w:val="nil"/>
@@ -2922,7 +2929,7 @@
         </w:tc>
         <w:tc>
           <w:tcPr>
-            <w:tcW w:w="1260" w:type="dxa"/>
+            <w:tcW w:w="533" w:type="pct"/>
             <w:tcBorders>
               <w:top w:val="nil"/>
               <w:left w:val="nil"/>
@@ -2954,7 +2961,7 @@
         </w:tc>
         <w:tc>
           <w:tcPr>
-            <w:tcW w:w="1300" w:type="dxa"/>
+            <w:tcW w:w="554" w:type="pct"/>
             <w:tcBorders>
               <w:top w:val="nil"/>
               <w:left w:val="nil"/>
@@ -2986,7 +2993,7 @@
         </w:tc>
         <w:tc>
           <w:tcPr>
-            <w:tcW w:w="1120" w:type="dxa"/>
+            <w:tcW w:w="481" w:type="pct"/>
             <w:tcBorders>
               <w:top w:val="nil"/>
               <w:left w:val="nil"/>
@@ -3018,7 +3025,7 @@
         </w:tc>
         <w:tc>
           <w:tcPr>
-            <w:tcW w:w="1780" w:type="dxa"/>
+            <w:tcW w:w="741" w:type="pct"/>
             <w:tcBorders>
               <w:top w:val="nil"/>
               <w:left w:val="nil"/>
@@ -3052,38 +3059,82 @@
     </w:tbl>
     <w:p>
       <w:pPr>
-        <w:jc w:val="center"/>
-      </w:pPr>
-    </w:p>
-    <w:p>
-      <w:pPr>
-        <w:jc w:val="center"/>
-      </w:pPr>
-    </w:p>
-    <w:p>
-      <w:pPr>
-        <w:jc w:val="center"/>
-      </w:pPr>
-    </w:p>
-    <w:p>
-      <w:pPr>
-        <w:jc w:val="center"/>
+        <w:pStyle w:val="Heading1"/>
+      </w:pPr>
+    </w:p>
+    <w:p>
+      <w:pPr>
+        <w:pStyle w:val="Heading1"/>
+      </w:pPr>
+    </w:p>
+    <w:p>
+      <w:pPr>
+        <w:pStyle w:val="Heading1"/>
+      </w:pPr>
+    </w:p>
+    <w:p>
+      <w:pPr>
+        <w:pStyle w:val="Heading1"/>
+      </w:pPr>
+    </w:p>
+    <w:p>
+      <w:pPr>
+        <w:pStyle w:val="Heading1"/>
+      </w:pPr>
+    </w:p>
+    <w:p/>
+    <w:p/>
+    <w:p>
+      <w:pPr>
+        <w:pStyle w:val="Heading1"/>
+      </w:pPr>
+    </w:p>
+    <w:p>
+      <w:pPr>
+        <w:pStyle w:val="Heading1"/>
+      </w:pPr>
+    </w:p>
+    <w:p>
+      <w:pPr>
+        <w:pStyle w:val="Heading1"/>
       </w:pPr>
       <w:r>
+        <w:t>Histograms</w:t>
+      </w:r>
+    </w:p>
+    <w:p>
+      <w:pPr>
+        <w:jc w:val="center"/>
+        <w:rPr>
+          <w:b/>
+          <w:sz w:val="32"/>
+          <w:szCs w:val="32"/>
+        </w:rPr>
+      </w:pPr>
+      <w:r>
+        <w:rPr>
+          <w:b/>
+          <w:sz w:val="32"/>
+          <w:szCs w:val="32"/>
+        </w:rPr>
         <w:t>Amount TSH</w:t>
       </w:r>
     </w:p>
     <w:p>
       <w:pPr>
         <w:jc w:val="center"/>
-      </w:pPr>
-    </w:p>
-    <w:p>
-      <w:pPr>
-        <w:jc w:val="center"/>
+        <w:rPr>
+          <w:b/>
+          <w:sz w:val="32"/>
+          <w:szCs w:val="32"/>
+        </w:rPr>
       </w:pPr>
       <w:r>
-        <w:lastRenderedPageBreak/>
+        <w:rPr>
+          <w:b/>
+          <w:sz w:val="32"/>
+          <w:szCs w:val="32"/>
+        </w:rPr>
         <w:pict>
           <v:shapetype id="_x0000_t75" coordsize="21600,21600" o:spt="75" o:preferrelative="t" path="m@4@5l@4@11@9@11@9@5xe" filled="f" stroked="f">
             <v:stroke joinstyle="miter"/>
@@ -3105,7 +3156,7 @@
             <o:lock v:ext="edit" aspectratio="t"/>
           </v:shapetype>
           <v:shape id="_x0000_i1025" type="#_x0000_t75" style="width:6in;height:4in">
-            <v:imagedata r:id="rId4" o:title="amount-tsh-histogram"/>
+            <v:imagedata r:id="rId5" o:title="amount-tsh-histogram"/>
           </v:shape>
         </w:pict>
       </w:r>
@@ -3113,25 +3164,80 @@
     <w:p>
       <w:pPr>
         <w:jc w:val="center"/>
+        <w:rPr>
+          <w:b/>
+          <w:sz w:val="32"/>
+          <w:szCs w:val="32"/>
+        </w:rPr>
+      </w:pPr>
+    </w:p>
+    <w:p>
+      <w:pPr>
+        <w:jc w:val="center"/>
+        <w:rPr>
+          <w:b/>
+          <w:sz w:val="32"/>
+          <w:szCs w:val="32"/>
+        </w:rPr>
+      </w:pPr>
+    </w:p>
+    <w:p>
+      <w:pPr>
+        <w:jc w:val="center"/>
+        <w:rPr>
+          <w:b/>
+          <w:sz w:val="32"/>
+          <w:szCs w:val="32"/>
+        </w:rPr>
+      </w:pPr>
+    </w:p>
+    <w:p>
+      <w:pPr>
+        <w:jc w:val="center"/>
+        <w:rPr>
+          <w:b/>
+          <w:sz w:val="32"/>
+          <w:szCs w:val="32"/>
+        </w:rPr>
+      </w:pPr>
+    </w:p>
+    <w:p>
+      <w:pPr>
+        <w:jc w:val="center"/>
+        <w:rPr>
+          <w:b/>
+          <w:sz w:val="32"/>
+          <w:szCs w:val="32"/>
+        </w:rPr>
       </w:pPr>
       <w:r>
+        <w:rPr>
+          <w:b/>
+          <w:sz w:val="32"/>
+          <w:szCs w:val="32"/>
+        </w:rPr>
+        <w:lastRenderedPageBreak/>
         <w:t>GPS Height</w:t>
       </w:r>
     </w:p>
     <w:p>
       <w:pPr>
         <w:jc w:val="center"/>
-      </w:pPr>
-    </w:p>
-    <w:p>
-      <w:pPr>
-        <w:jc w:val="center"/>
+        <w:rPr>
+          <w:b/>
+          <w:sz w:val="32"/>
+          <w:szCs w:val="32"/>
+        </w:rPr>
       </w:pPr>
       <w:r>
-        <w:lastRenderedPageBreak/>
+        <w:rPr>
+          <w:b/>
+          <w:sz w:val="32"/>
+          <w:szCs w:val="32"/>
+        </w:rPr>
         <w:pict>
           <v:shape id="_x0000_i1026" type="#_x0000_t75" style="width:6in;height:4in">
-            <v:imagedata r:id="rId5" o:title="gps-height-histogram"/>
+            <v:imagedata r:id="rId6" o:title="gps-height-histogram"/>
           </v:shape>
         </w:pict>
       </w:r>
@@ -3139,25 +3245,110 @@
     <w:p>
       <w:pPr>
         <w:jc w:val="center"/>
+        <w:rPr>
+          <w:b/>
+          <w:sz w:val="32"/>
+          <w:szCs w:val="32"/>
+        </w:rPr>
+      </w:pPr>
+    </w:p>
+    <w:p>
+      <w:pPr>
+        <w:jc w:val="center"/>
+        <w:rPr>
+          <w:b/>
+          <w:sz w:val="32"/>
+          <w:szCs w:val="32"/>
+        </w:rPr>
+      </w:pPr>
+    </w:p>
+    <w:p>
+      <w:pPr>
+        <w:jc w:val="center"/>
+        <w:rPr>
+          <w:b/>
+          <w:sz w:val="32"/>
+          <w:szCs w:val="32"/>
+        </w:rPr>
+      </w:pPr>
+    </w:p>
+    <w:p>
+      <w:pPr>
+        <w:jc w:val="center"/>
+        <w:rPr>
+          <w:b/>
+          <w:sz w:val="32"/>
+          <w:szCs w:val="32"/>
+        </w:rPr>
+      </w:pPr>
+    </w:p>
+    <w:p>
+      <w:pPr>
+        <w:jc w:val="center"/>
+        <w:rPr>
+          <w:b/>
+          <w:sz w:val="32"/>
+          <w:szCs w:val="32"/>
+        </w:rPr>
+      </w:pPr>
+    </w:p>
+    <w:p>
+      <w:pPr>
+        <w:jc w:val="center"/>
+        <w:rPr>
+          <w:b/>
+          <w:sz w:val="32"/>
+          <w:szCs w:val="32"/>
+        </w:rPr>
+      </w:pPr>
+    </w:p>
+    <w:p>
+      <w:pPr>
+        <w:jc w:val="center"/>
+        <w:rPr>
+          <w:b/>
+          <w:sz w:val="32"/>
+          <w:szCs w:val="32"/>
+        </w:rPr>
+      </w:pPr>
+    </w:p>
+    <w:p>
+      <w:pPr>
+        <w:jc w:val="center"/>
+        <w:rPr>
+          <w:b/>
+          <w:sz w:val="32"/>
+          <w:szCs w:val="32"/>
+        </w:rPr>
       </w:pPr>
       <w:r>
+        <w:rPr>
+          <w:b/>
+          <w:sz w:val="32"/>
+          <w:szCs w:val="32"/>
+        </w:rPr>
+        <w:lastRenderedPageBreak/>
         <w:t>Longitude</w:t>
       </w:r>
     </w:p>
     <w:p>
       <w:pPr>
         <w:jc w:val="center"/>
-      </w:pPr>
-    </w:p>
-    <w:p>
-      <w:pPr>
-        <w:jc w:val="center"/>
+        <w:rPr>
+          <w:b/>
+          <w:sz w:val="32"/>
+          <w:szCs w:val="32"/>
+        </w:rPr>
       </w:pPr>
       <w:r>
-        <w:lastRenderedPageBreak/>
+        <w:rPr>
+          <w:b/>
+          <w:sz w:val="32"/>
+          <w:szCs w:val="32"/>
+        </w:rPr>
         <w:pict>
           <v:shape id="_x0000_i1027" type="#_x0000_t75" style="width:6in;height:4in">
-            <v:imagedata r:id="rId6" o:title="longitude-histogram"/>
+            <v:imagedata r:id="rId7" o:title="longitude-histogram"/>
           </v:shape>
         </w:pict>
       </w:r>
@@ -3165,25 +3356,110 @@
     <w:p>
       <w:pPr>
         <w:jc w:val="center"/>
+        <w:rPr>
+          <w:b/>
+          <w:sz w:val="32"/>
+          <w:szCs w:val="32"/>
+        </w:rPr>
+      </w:pPr>
+    </w:p>
+    <w:p>
+      <w:pPr>
+        <w:jc w:val="center"/>
+        <w:rPr>
+          <w:b/>
+          <w:sz w:val="32"/>
+          <w:szCs w:val="32"/>
+        </w:rPr>
+      </w:pPr>
+    </w:p>
+    <w:p>
+      <w:pPr>
+        <w:jc w:val="center"/>
+        <w:rPr>
+          <w:b/>
+          <w:sz w:val="32"/>
+          <w:szCs w:val="32"/>
+        </w:rPr>
+      </w:pPr>
+    </w:p>
+    <w:p>
+      <w:pPr>
+        <w:jc w:val="center"/>
+        <w:rPr>
+          <w:b/>
+          <w:sz w:val="32"/>
+          <w:szCs w:val="32"/>
+        </w:rPr>
+      </w:pPr>
+    </w:p>
+    <w:p>
+      <w:pPr>
+        <w:jc w:val="center"/>
+        <w:rPr>
+          <w:b/>
+          <w:sz w:val="32"/>
+          <w:szCs w:val="32"/>
+        </w:rPr>
+      </w:pPr>
+    </w:p>
+    <w:p>
+      <w:pPr>
+        <w:jc w:val="center"/>
+        <w:rPr>
+          <w:b/>
+          <w:sz w:val="32"/>
+          <w:szCs w:val="32"/>
+        </w:rPr>
+      </w:pPr>
+    </w:p>
+    <w:p>
+      <w:pPr>
+        <w:jc w:val="center"/>
+        <w:rPr>
+          <w:b/>
+          <w:sz w:val="32"/>
+          <w:szCs w:val="32"/>
+        </w:rPr>
+      </w:pPr>
+    </w:p>
+    <w:p>
+      <w:pPr>
+        <w:jc w:val="center"/>
+        <w:rPr>
+          <w:b/>
+          <w:sz w:val="32"/>
+          <w:szCs w:val="32"/>
+        </w:rPr>
       </w:pPr>
       <w:r>
+        <w:rPr>
+          <w:b/>
+          <w:sz w:val="32"/>
+          <w:szCs w:val="32"/>
+        </w:rPr>
+        <w:lastRenderedPageBreak/>
         <w:t>Latitude</w:t>
       </w:r>
     </w:p>
     <w:p>
       <w:pPr>
         <w:jc w:val="center"/>
-      </w:pPr>
-    </w:p>
-    <w:p>
-      <w:pPr>
-        <w:jc w:val="center"/>
+        <w:rPr>
+          <w:b/>
+          <w:sz w:val="32"/>
+          <w:szCs w:val="32"/>
+        </w:rPr>
       </w:pPr>
       <w:r>
-        <w:lastRenderedPageBreak/>
+        <w:rPr>
+          <w:b/>
+          <w:sz w:val="32"/>
+          <w:szCs w:val="32"/>
+        </w:rPr>
         <w:pict>
           <v:shape id="_x0000_i1028" type="#_x0000_t75" style="width:6in;height:4in">
-            <v:imagedata r:id="rId7" o:title="latitude-histogram"/>
+            <v:imagedata r:id="rId8" o:title="latitude-histogram"/>
           </v:shape>
         </w:pict>
       </w:r>
@@ -3191,13 +3467,99 @@
     <w:p>
       <w:pPr>
         <w:jc w:val="center"/>
+        <w:rPr>
+          <w:b/>
+          <w:sz w:val="32"/>
+          <w:szCs w:val="32"/>
+        </w:rPr>
+      </w:pPr>
+    </w:p>
+    <w:p>
+      <w:pPr>
+        <w:jc w:val="center"/>
+        <w:rPr>
+          <w:b/>
+          <w:sz w:val="32"/>
+          <w:szCs w:val="32"/>
+        </w:rPr>
+      </w:pPr>
+    </w:p>
+    <w:p>
+      <w:pPr>
+        <w:jc w:val="center"/>
+        <w:rPr>
+          <w:b/>
+          <w:sz w:val="32"/>
+          <w:szCs w:val="32"/>
+        </w:rPr>
+      </w:pPr>
+    </w:p>
+    <w:p>
+      <w:pPr>
+        <w:jc w:val="center"/>
+        <w:rPr>
+          <w:b/>
+          <w:sz w:val="32"/>
+          <w:szCs w:val="32"/>
+        </w:rPr>
+      </w:pPr>
+    </w:p>
+    <w:p>
+      <w:pPr>
+        <w:jc w:val="center"/>
+        <w:rPr>
+          <w:b/>
+          <w:sz w:val="32"/>
+          <w:szCs w:val="32"/>
+        </w:rPr>
+      </w:pPr>
+    </w:p>
+    <w:p>
+      <w:pPr>
+        <w:jc w:val="center"/>
+        <w:rPr>
+          <w:b/>
+          <w:sz w:val="32"/>
+          <w:szCs w:val="32"/>
+        </w:rPr>
+      </w:pPr>
+    </w:p>
+    <w:p>
+      <w:pPr>
+        <w:jc w:val="center"/>
+        <w:rPr>
+          <w:b/>
+          <w:sz w:val="32"/>
+          <w:szCs w:val="32"/>
+        </w:rPr>
+      </w:pPr>
+    </w:p>
+    <w:p>
+      <w:pPr>
+        <w:jc w:val="center"/>
+        <w:rPr>
+          <w:b/>
+          <w:sz w:val="32"/>
+          <w:szCs w:val="32"/>
+        </w:rPr>
       </w:pPr>
       <w:r>
+        <w:rPr>
+          <w:b/>
+          <w:sz w:val="32"/>
+          <w:szCs w:val="32"/>
+        </w:rPr>
+        <w:lastRenderedPageBreak/>
         <w:t xml:space="preserve">Private </w:t>
       </w:r>
       <w:proofErr w:type="spellStart"/>
       <w:proofErr w:type="gramStart"/>
       <w:r>
+        <w:rPr>
+          <w:b/>
+          <w:sz w:val="32"/>
+          <w:szCs w:val="32"/>
+        </w:rPr>
         <w:t>num</w:t>
       </w:r>
       <w:proofErr w:type="spellEnd"/>
@@ -3206,22 +3568,535 @@
     <w:p>
       <w:pPr>
         <w:jc w:val="center"/>
-      </w:pPr>
-    </w:p>
-    <w:p>
-      <w:pPr>
-        <w:jc w:val="center"/>
-      </w:pPr>
-    </w:p>
-    <w:p>
-      <w:pPr>
-        <w:jc w:val="center"/>
-      </w:pPr>
+        <w:rPr>
+          <w:b/>
+          <w:sz w:val="32"/>
+          <w:szCs w:val="32"/>
+        </w:rPr>
+      </w:pPr>
+      <w:r>
+        <w:rPr>
+          <w:b/>
+          <w:sz w:val="32"/>
+          <w:szCs w:val="32"/>
+        </w:rPr>
+        <w:pict>
+          <v:shape id="_x0000_i1029" type="#_x0000_t75" style="width:6in;height:4in">
+            <v:imagedata r:id="rId9" o:title="private-num-histogram"/>
+          </v:shape>
+        </w:pict>
+      </w:r>
+    </w:p>
+    <w:p>
+      <w:pPr>
+        <w:jc w:val="center"/>
+        <w:rPr>
+          <w:b/>
+          <w:sz w:val="32"/>
+          <w:szCs w:val="32"/>
+        </w:rPr>
+      </w:pPr>
+    </w:p>
+    <w:p>
+      <w:pPr>
+        <w:jc w:val="center"/>
+        <w:rPr>
+          <w:b/>
+          <w:sz w:val="32"/>
+          <w:szCs w:val="32"/>
+        </w:rPr>
+      </w:pPr>
+    </w:p>
+    <w:p>
+      <w:pPr>
+        <w:jc w:val="center"/>
+        <w:rPr>
+          <w:b/>
+          <w:sz w:val="32"/>
+          <w:szCs w:val="32"/>
+        </w:rPr>
+      </w:pPr>
+    </w:p>
+    <w:p>
+      <w:pPr>
+        <w:jc w:val="center"/>
+        <w:rPr>
+          <w:b/>
+          <w:sz w:val="32"/>
+          <w:szCs w:val="32"/>
+        </w:rPr>
+      </w:pPr>
+    </w:p>
+    <w:p>
+      <w:pPr>
+        <w:jc w:val="center"/>
+        <w:rPr>
+          <w:b/>
+          <w:sz w:val="32"/>
+          <w:szCs w:val="32"/>
+        </w:rPr>
+      </w:pPr>
+    </w:p>
+    <w:p>
+      <w:pPr>
+        <w:jc w:val="center"/>
+        <w:rPr>
+          <w:b/>
+          <w:sz w:val="32"/>
+          <w:szCs w:val="32"/>
+        </w:rPr>
+      </w:pPr>
+    </w:p>
+    <w:p>
+      <w:pPr>
+        <w:jc w:val="center"/>
+        <w:rPr>
+          <w:b/>
+          <w:sz w:val="32"/>
+          <w:szCs w:val="32"/>
+        </w:rPr>
+      </w:pPr>
+    </w:p>
+    <w:p>
+      <w:pPr>
+        <w:jc w:val="center"/>
+        <w:rPr>
+          <w:b/>
+          <w:sz w:val="32"/>
+          <w:szCs w:val="32"/>
+        </w:rPr>
+      </w:pPr>
+      <w:r>
+        <w:rPr>
+          <w:b/>
+          <w:sz w:val="32"/>
+          <w:szCs w:val="32"/>
+        </w:rPr>
+        <w:lastRenderedPageBreak/>
+        <w:t>Region Code</w:t>
+      </w:r>
+    </w:p>
+    <w:p>
+      <w:pPr>
+        <w:jc w:val="center"/>
+        <w:rPr>
+          <w:b/>
+          <w:sz w:val="32"/>
+          <w:szCs w:val="32"/>
+        </w:rPr>
+      </w:pPr>
+    </w:p>
+    <w:p>
+      <w:pPr>
+        <w:jc w:val="center"/>
+        <w:rPr>
+          <w:b/>
+          <w:sz w:val="32"/>
+          <w:szCs w:val="32"/>
+        </w:rPr>
+      </w:pPr>
+      <w:r>
+        <w:rPr>
+          <w:b/>
+          <w:sz w:val="32"/>
+          <w:szCs w:val="32"/>
+        </w:rPr>
+        <w:pict>
+          <v:shape id="_x0000_i1030" type="#_x0000_t75" style="width:6in;height:4in">
+            <v:imagedata r:id="rId10" o:title="region-code-histogram"/>
+          </v:shape>
+        </w:pict>
+      </w:r>
+    </w:p>
+    <w:p>
+      <w:pPr>
+        <w:jc w:val="center"/>
+        <w:rPr>
+          <w:b/>
+          <w:sz w:val="32"/>
+          <w:szCs w:val="32"/>
+        </w:rPr>
+      </w:pPr>
+    </w:p>
+    <w:p>
+      <w:pPr>
+        <w:jc w:val="center"/>
+        <w:rPr>
+          <w:b/>
+          <w:sz w:val="32"/>
+          <w:szCs w:val="32"/>
+        </w:rPr>
+      </w:pPr>
+    </w:p>
+    <w:p>
+      <w:pPr>
+        <w:jc w:val="center"/>
+        <w:rPr>
+          <w:b/>
+          <w:sz w:val="32"/>
+          <w:szCs w:val="32"/>
+        </w:rPr>
+      </w:pPr>
+    </w:p>
+    <w:p>
+      <w:pPr>
+        <w:jc w:val="center"/>
+        <w:rPr>
+          <w:b/>
+          <w:sz w:val="32"/>
+          <w:szCs w:val="32"/>
+        </w:rPr>
+      </w:pPr>
+    </w:p>
+    <w:p>
+      <w:pPr>
+        <w:jc w:val="center"/>
+        <w:rPr>
+          <w:b/>
+          <w:sz w:val="32"/>
+          <w:szCs w:val="32"/>
+        </w:rPr>
+      </w:pPr>
+    </w:p>
+    <w:p>
+      <w:pPr>
+        <w:jc w:val="center"/>
+        <w:rPr>
+          <w:b/>
+          <w:sz w:val="32"/>
+          <w:szCs w:val="32"/>
+        </w:rPr>
+      </w:pPr>
+    </w:p>
+    <w:p>
+      <w:pPr>
+        <w:jc w:val="center"/>
+        <w:rPr>
+          <w:b/>
+          <w:sz w:val="32"/>
+          <w:szCs w:val="32"/>
+        </w:rPr>
+      </w:pPr>
+      <w:r>
+        <w:rPr>
+          <w:b/>
+          <w:sz w:val="32"/>
+          <w:szCs w:val="32"/>
+        </w:rPr>
+        <w:lastRenderedPageBreak/>
+        <w:t>District Code</w:t>
+      </w:r>
+    </w:p>
+    <w:p>
+      <w:pPr>
+        <w:jc w:val="center"/>
+        <w:rPr>
+          <w:b/>
+          <w:sz w:val="32"/>
+          <w:szCs w:val="32"/>
+        </w:rPr>
+      </w:pPr>
+      <w:r>
+        <w:rPr>
+          <w:b/>
+          <w:sz w:val="32"/>
+          <w:szCs w:val="32"/>
+        </w:rPr>
+        <w:pict>
+          <v:shape id="_x0000_i1031" type="#_x0000_t75" style="width:6in;height:4in">
+            <v:imagedata r:id="rId11" o:title="district-code-histogram"/>
+          </v:shape>
+        </w:pict>
+      </w:r>
+    </w:p>
+    <w:p>
+      <w:pPr>
+        <w:jc w:val="center"/>
+        <w:rPr>
+          <w:b/>
+          <w:sz w:val="32"/>
+          <w:szCs w:val="32"/>
+        </w:rPr>
+      </w:pPr>
+    </w:p>
+    <w:p>
+      <w:pPr>
+        <w:jc w:val="center"/>
+        <w:rPr>
+          <w:b/>
+          <w:sz w:val="32"/>
+          <w:szCs w:val="32"/>
+        </w:rPr>
+      </w:pPr>
+    </w:p>
+    <w:p>
+      <w:pPr>
+        <w:jc w:val="center"/>
+        <w:rPr>
+          <w:b/>
+          <w:sz w:val="32"/>
+          <w:szCs w:val="32"/>
+        </w:rPr>
+      </w:pPr>
+    </w:p>
+    <w:p>
+      <w:pPr>
+        <w:jc w:val="center"/>
+        <w:rPr>
+          <w:b/>
+          <w:sz w:val="32"/>
+          <w:szCs w:val="32"/>
+        </w:rPr>
+      </w:pPr>
+    </w:p>
+    <w:p>
+      <w:pPr>
+        <w:jc w:val="center"/>
+        <w:rPr>
+          <w:b/>
+          <w:sz w:val="32"/>
+          <w:szCs w:val="32"/>
+        </w:rPr>
+      </w:pPr>
+    </w:p>
+    <w:p>
+      <w:pPr>
+        <w:jc w:val="center"/>
+        <w:rPr>
+          <w:b/>
+          <w:sz w:val="32"/>
+          <w:szCs w:val="32"/>
+        </w:rPr>
+      </w:pPr>
+    </w:p>
+    <w:p>
+      <w:pPr>
+        <w:jc w:val="center"/>
+        <w:rPr>
+          <w:b/>
+          <w:sz w:val="32"/>
+          <w:szCs w:val="32"/>
+        </w:rPr>
+      </w:pPr>
+    </w:p>
+    <w:p>
+      <w:pPr>
+        <w:jc w:val="center"/>
+        <w:rPr>
+          <w:b/>
+          <w:sz w:val="32"/>
+          <w:szCs w:val="32"/>
+        </w:rPr>
+      </w:pPr>
+      <w:r>
+        <w:rPr>
+          <w:b/>
+          <w:sz w:val="32"/>
+          <w:szCs w:val="32"/>
+        </w:rPr>
+        <w:lastRenderedPageBreak/>
+        <w:t>Population</w:t>
+      </w:r>
+      <w:r>
+        <w:rPr>
+          <w:b/>
+          <w:sz w:val="32"/>
+          <w:szCs w:val="32"/>
+        </w:rPr>
+        <w:t xml:space="preserve"> (below 1000)</w:t>
+      </w:r>
+    </w:p>
+    <w:p>
+      <w:pPr>
+        <w:jc w:val="center"/>
+        <w:rPr>
+          <w:b/>
+          <w:sz w:val="32"/>
+          <w:szCs w:val="32"/>
+        </w:rPr>
+      </w:pPr>
+      <w:r>
+        <w:rPr>
+          <w:b/>
+          <w:sz w:val="32"/>
+          <w:szCs w:val="32"/>
+        </w:rPr>
+        <w:pict>
+          <v:shape id="_x0000_i1032" type="#_x0000_t75" style="width:6in;height:4in">
+            <v:imagedata r:id="rId12" o:title="population-under-1000"/>
+          </v:shape>
+        </w:pict>
+      </w:r>
+    </w:p>
+    <w:p>
+      <w:pPr>
+        <w:jc w:val="center"/>
+        <w:rPr>
+          <w:b/>
+          <w:sz w:val="32"/>
+          <w:szCs w:val="32"/>
+        </w:rPr>
+      </w:pPr>
+    </w:p>
+    <w:p>
+      <w:pPr>
+        <w:jc w:val="center"/>
+        <w:rPr>
+          <w:b/>
+          <w:sz w:val="32"/>
+          <w:szCs w:val="32"/>
+        </w:rPr>
+      </w:pPr>
+    </w:p>
+    <w:p>
+      <w:pPr>
+        <w:jc w:val="center"/>
+        <w:rPr>
+          <w:b/>
+          <w:sz w:val="32"/>
+          <w:szCs w:val="32"/>
+        </w:rPr>
+      </w:pPr>
+    </w:p>
+    <w:p>
+      <w:pPr>
+        <w:jc w:val="center"/>
+        <w:rPr>
+          <w:b/>
+          <w:sz w:val="32"/>
+          <w:szCs w:val="32"/>
+        </w:rPr>
+      </w:pPr>
+    </w:p>
+    <w:p>
+      <w:pPr>
+        <w:jc w:val="center"/>
+        <w:rPr>
+          <w:b/>
+          <w:sz w:val="32"/>
+          <w:szCs w:val="32"/>
+        </w:rPr>
+      </w:pPr>
+    </w:p>
+    <w:p>
+      <w:pPr>
+        <w:jc w:val="center"/>
+        <w:rPr>
+          <w:b/>
+          <w:sz w:val="32"/>
+          <w:szCs w:val="32"/>
+        </w:rPr>
+      </w:pPr>
+    </w:p>
+    <w:p>
+      <w:pPr>
+        <w:jc w:val="center"/>
+        <w:rPr>
+          <w:b/>
+          <w:sz w:val="32"/>
+          <w:szCs w:val="32"/>
+        </w:rPr>
+      </w:pPr>
+    </w:p>
+    <w:p>
+      <w:pPr>
+        <w:jc w:val="center"/>
+      </w:pPr>
+      <w:r>
+        <w:rPr>
+          <w:b/>
+          <w:sz w:val="32"/>
+          <w:szCs w:val="32"/>
+        </w:rPr>
+        <w:lastRenderedPageBreak/>
+        <w:t>Construction Year (0’s excluded)</w:t>
+      </w:r>
+    </w:p>
+    <w:p>
+      <w:pPr>
+        <w:jc w:val="center"/>
+      </w:pPr>
+    </w:p>
+    <w:p>
+      <w:pPr>
+        <w:jc w:val="center"/>
+      </w:pPr>
+      <w:r>
+        <w:rPr>
+          <w:noProof/>
+        </w:rPr>
+        <w:drawing>
+          <wp:inline distT="0" distB="0" distL="0" distR="0">
+            <wp:extent cx="5486400" cy="3657600"/>
+            <wp:effectExtent l="0" t="0" r="0" b="0"/>
+            <wp:docPr id="1" name="Picture 1" descr="C:\Users\bld21_000\AppData\Local\Microsoft\Windows\INetCache\Content.Word\construction-year-not-0.png"/>
+            <wp:cNvGraphicFramePr>
+              <a:graphicFrameLocks xmlns:a="http://schemas.openxmlformats.org/drawingml/2006/main" noChangeAspect="1"/>
+            </wp:cNvGraphicFramePr>
+            <a:graphic xmlns:a="http://schemas.openxmlformats.org/drawingml/2006/main">
+              <a:graphicData uri="http://schemas.openxmlformats.org/drawingml/2006/picture">
+                <pic:pic xmlns:pic="http://schemas.openxmlformats.org/drawingml/2006/picture">
+                  <pic:nvPicPr>
+                    <pic:cNvPr id="0" name="Picture 105" descr="C:\Users\bld21_000\AppData\Local\Microsoft\Windows\INetCache\Content.Word\construction-year-not-0.png"/>
+                    <pic:cNvPicPr>
+                      <a:picLocks noChangeAspect="1" noChangeArrowheads="1"/>
+                    </pic:cNvPicPr>
+                  </pic:nvPicPr>
+                  <pic:blipFill>
+                    <a:blip r:embed="rId13">
+                      <a:extLst>
+                        <a:ext uri="{28A0092B-C50C-407E-A947-70E740481C1C}">
+                          <a14:useLocalDpi xmlns:a14="http://schemas.microsoft.com/office/drawing/2010/main" val="0"/>
+                        </a:ext>
+                      </a:extLst>
+                    </a:blip>
+                    <a:srcRect/>
+                    <a:stretch>
+                      <a:fillRect/>
+                    </a:stretch>
+                  </pic:blipFill>
+                  <pic:spPr bwMode="auto">
+                    <a:xfrm>
+                      <a:off x="0" y="0"/>
+                      <a:ext cx="5486400" cy="3657600"/>
+                    </a:xfrm>
+                    <a:prstGeom prst="rect">
+                      <a:avLst/>
+                    </a:prstGeom>
+                    <a:noFill/>
+                    <a:ln>
+                      <a:noFill/>
+                    </a:ln>
+                  </pic:spPr>
+                </pic:pic>
+              </a:graphicData>
+            </a:graphic>
+          </wp:inline>
+        </w:drawing>
+      </w:r>
+    </w:p>
+    <w:p>
+      <w:pPr>
+        <w:jc w:val="center"/>
+      </w:pPr>
+    </w:p>
+    <w:p>
+      <w:pPr>
+        <w:pStyle w:val="Heading1"/>
+      </w:pPr>
+      <w:r>
+        <w:t>Regression Best Subsets</w:t>
+      </w:r>
+    </w:p>
+    <w:p/>
+    <w:p>
+      <w:bookmarkStart w:id="0" w:name="_GoBack"/>
+      <w:bookmarkEnd w:id="0"/>
       <w:r>
         <w:lastRenderedPageBreak/>
         <w:pict>
-          <v:shape id="_x0000_i1029" type="#_x0000_t75" style="width:6in;height:4in">
-            <v:imagedata r:id="rId8" o:title="private-num-histogram"/>
+          <v:shape id="_x0000_i1033" type="#_x0000_t75" style="width:517.5pt;height:370.5pt">
+            <v:imagedata r:id="rId14" o:title="best-subsets"/>
           </v:shape>
         </w:pict>
       </w:r>
@@ -3233,20 +4108,10 @@
     </w:p>
     <w:p>
       <w:pPr>
-        <w:jc w:val="center"/>
-      </w:pPr>
-    </w:p>
-    <w:p>
-      <w:pPr>
-        <w:jc w:val="center"/>
-      </w:pPr>
-    </w:p>
-    <w:p>
-      <w:pPr>
-        <w:jc w:val="center"/>
+        <w:pStyle w:val="Heading1"/>
       </w:pPr>
       <w:r>
-        <w:t>Region Code</w:t>
+        <w:t>Questions for Ted</w:t>
       </w:r>
     </w:p>
     <w:p>
@@ -3256,135 +4121,50 @@
     </w:p>
     <w:p>
       <w:pPr>
-        <w:jc w:val="center"/>
+        <w:pStyle w:val="ListParagraph"/>
+        <w:numPr>
+          <w:ilvl w:val="0"/>
+          <w:numId w:val="1"/>
+        </w:numPr>
       </w:pPr>
       <w:r>
-        <w:lastRenderedPageBreak/>
-        <w:pict>
-          <v:shape id="_x0000_i1030" type="#_x0000_t75" style="width:6in;height:4in">
-            <v:imagedata r:id="rId9" o:title="region-code-histogram"/>
-          </v:shape>
-        </w:pict>
+        <w:t xml:space="preserve">Aggregate function so we can do a stacked bar plot of </w:t>
       </w:r>
-    </w:p>
-    <w:p>
-      <w:pPr>
-        <w:jc w:val="center"/>
-      </w:pPr>
-    </w:p>
-    <w:p>
-      <w:pPr>
-        <w:jc w:val="center"/>
-      </w:pPr>
-    </w:p>
-    <w:p>
-      <w:pPr>
-        <w:jc w:val="center"/>
-      </w:pPr>
-    </w:p>
-    <w:p>
-      <w:pPr>
-        <w:jc w:val="center"/>
-      </w:pPr>
+      <w:proofErr w:type="spellStart"/>
       <w:r>
-        <w:t>District Code</w:t>
+        <w:t>numStatus</w:t>
       </w:r>
-    </w:p>
-    <w:p>
-      <w:pPr>
-        <w:jc w:val="center"/>
-      </w:pPr>
-    </w:p>
-    <w:p>
-      <w:pPr>
-        <w:jc w:val="center"/>
-      </w:pPr>
-    </w:p>
-    <w:p>
-      <w:pPr>
-        <w:jc w:val="center"/>
-      </w:pPr>
+      <w:proofErr w:type="spellEnd"/>
       <w:r>
-        <w:lastRenderedPageBreak/>
-        <w:pict>
-          <v:shape id="_x0000_i1031" type="#_x0000_t75" style="width:6in;height:4in">
-            <v:imagedata r:id="rId10" o:title="district-code-histogram"/>
-          </v:shape>
-        </w:pict>
+        <w:t xml:space="preserve"> by </w:t>
       </w:r>
-    </w:p>
-    <w:p>
-      <w:pPr>
-        <w:jc w:val="center"/>
-      </w:pPr>
-    </w:p>
-    <w:p>
-      <w:pPr>
-        <w:jc w:val="center"/>
-      </w:pPr>
-    </w:p>
-    <w:p>
-      <w:pPr>
-        <w:jc w:val="center"/>
-      </w:pPr>
+      <w:proofErr w:type="spellStart"/>
       <w:r>
-        <w:t>Population</w:t>
+        <w:t>construction_Year</w:t>
       </w:r>
-      <w:bookmarkStart w:id="0" w:name="_GoBack"/>
-      <w:bookmarkEnd w:id="0"/>
-    </w:p>
-    <w:p>
-      <w:pPr>
-        <w:jc w:val="center"/>
-      </w:pPr>
-    </w:p>
-    <w:p>
-      <w:pPr>
-        <w:jc w:val="center"/>
-      </w:pPr>
-    </w:p>
-    <w:p>
-      <w:pPr>
-        <w:jc w:val="center"/>
-      </w:pPr>
+      <w:proofErr w:type="spellEnd"/>
       <w:r>
-        <w:lastRenderedPageBreak/>
-        <w:pict>
-          <v:shape id="_x0000_i1032" type="#_x0000_t75" style="width:6in;height:4in">
-            <v:imagedata r:id="rId11" o:title="population"/>
-          </v:shape>
-        </w:pict>
+        <w:t xml:space="preserve"> </w:t>
       </w:r>
-    </w:p>
-    <w:p>
-      <w:pPr>
-        <w:jc w:val="center"/>
-      </w:pPr>
-    </w:p>
-    <w:p>
-      <w:pPr>
-        <w:jc w:val="center"/>
-      </w:pPr>
-    </w:p>
-    <w:p>
-      <w:pPr>
-        <w:jc w:val="center"/>
+      <w:hyperlink r:id="rId15" w:history="1">
+        <w:r>
+          <w:rPr>
+            <w:rStyle w:val="Hyperlink"/>
+          </w:rPr>
+          <w:t>http://pandas.pydata.org/pandas-docs/version/0.15.0/visualization.html</w:t>
+        </w:r>
+      </w:hyperlink>
+    </w:p>
+    <w:p>
+      <w:pPr>
+        <w:pStyle w:val="ListParagraph"/>
+        <w:numPr>
+          <w:ilvl w:val="0"/>
+          <w:numId w:val="1"/>
+        </w:numPr>
       </w:pPr>
       <w:r>
-        <w:t>Construction Year</w:t>
-      </w:r>
-    </w:p>
-    <w:p>
-      <w:pPr>
-        <w:jc w:val="center"/>
-      </w:pPr>
-      <w:r>
-        <w:lastRenderedPageBreak/>
-        <w:pict>
-          <v:shape id="_x0000_i1033" type="#_x0000_t75" style="width:6in;height:4in">
-            <v:imagedata r:id="rId12" o:title="construction-year"/>
-          </v:shape>
-        </w:pict>
+        <w:t xml:space="preserve">How to iterate over the columns so we can automate the process. </w:t>
       </w:r>
     </w:p>
     <w:sectPr>
@@ -3395,6 +4175,103 @@
     </w:sectPr>
   </w:body>
 </w:document>
+</file>
+
+<file path=word/numbering.xml><?xml version="1.0" encoding="utf-8"?>
+<w:numbering xmlns:wpc="http://schemas.microsoft.com/office/word/2010/wordprocessingCanvas" xmlns:mc="http://schemas.openxmlformats.org/markup-compatibility/2006" xmlns:o="urn:schemas-microsoft-com:office:office" xmlns:r="http://schemas.openxmlformats.org/officeDocument/2006/relationships" xmlns:m="http://schemas.openxmlformats.org/officeDocument/2006/math" xmlns:v="urn:schemas-microsoft-com:vml" xmlns:wp14="http://schemas.microsoft.com/office/word/2010/wordprocessingDrawing" xmlns:wp="http://schemas.openxmlformats.org/drawingml/2006/wordprocessingDrawing" xmlns:w10="urn:schemas-microsoft-com:office:word" xmlns:w="http://schemas.openxmlformats.org/wordprocessingml/2006/main" xmlns:w14="http://schemas.microsoft.com/office/word/2010/wordml" xmlns:w15="http://schemas.microsoft.com/office/word/2012/wordml" xmlns:wpg="http://schemas.microsoft.com/office/word/2010/wordprocessingGroup" xmlns:wpi="http://schemas.microsoft.com/office/word/2010/wordprocessingInk" xmlns:wne="http://schemas.microsoft.com/office/word/2006/wordml" xmlns:wps="http://schemas.microsoft.com/office/word/2010/wordprocessingShape" mc:Ignorable="w14 w15 wp14">
+  <w:abstractNum w:abstractNumId="0">
+    <w:nsid w:val="18302C50"/>
+    <w:multiLevelType w:val="hybridMultilevel"/>
+    <w:tmpl w:val="33E8BD36"/>
+    <w:lvl w:ilvl="0" w:tplc="04090011">
+      <w:start w:val="1"/>
+      <w:numFmt w:val="decimal"/>
+      <w:lvlText w:val="%1)"/>
+      <w:lvlJc w:val="left"/>
+      <w:pPr>
+        <w:ind w:left="720" w:hanging="360"/>
+      </w:pPr>
+      <w:rPr>
+        <w:rFonts w:hint="default"/>
+      </w:rPr>
+    </w:lvl>
+    <w:lvl w:ilvl="1" w:tplc="04090019" w:tentative="1">
+      <w:start w:val="1"/>
+      <w:numFmt w:val="lowerLetter"/>
+      <w:lvlText w:val="%2."/>
+      <w:lvlJc w:val="left"/>
+      <w:pPr>
+        <w:ind w:left="1440" w:hanging="360"/>
+      </w:pPr>
+    </w:lvl>
+    <w:lvl w:ilvl="2" w:tplc="0409001B" w:tentative="1">
+      <w:start w:val="1"/>
+      <w:numFmt w:val="lowerRoman"/>
+      <w:lvlText w:val="%3."/>
+      <w:lvlJc w:val="right"/>
+      <w:pPr>
+        <w:ind w:left="2160" w:hanging="180"/>
+      </w:pPr>
+    </w:lvl>
+    <w:lvl w:ilvl="3" w:tplc="0409000F" w:tentative="1">
+      <w:start w:val="1"/>
+      <w:numFmt w:val="decimal"/>
+      <w:lvlText w:val="%4."/>
+      <w:lvlJc w:val="left"/>
+      <w:pPr>
+        <w:ind w:left="2880" w:hanging="360"/>
+      </w:pPr>
+    </w:lvl>
+    <w:lvl w:ilvl="4" w:tplc="04090019" w:tentative="1">
+      <w:start w:val="1"/>
+      <w:numFmt w:val="lowerLetter"/>
+      <w:lvlText w:val="%5."/>
+      <w:lvlJc w:val="left"/>
+      <w:pPr>
+        <w:ind w:left="3600" w:hanging="360"/>
+      </w:pPr>
+    </w:lvl>
+    <w:lvl w:ilvl="5" w:tplc="0409001B" w:tentative="1">
+      <w:start w:val="1"/>
+      <w:numFmt w:val="lowerRoman"/>
+      <w:lvlText w:val="%6."/>
+      <w:lvlJc w:val="right"/>
+      <w:pPr>
+        <w:ind w:left="4320" w:hanging="180"/>
+      </w:pPr>
+    </w:lvl>
+    <w:lvl w:ilvl="6" w:tplc="0409000F" w:tentative="1">
+      <w:start w:val="1"/>
+      <w:numFmt w:val="decimal"/>
+      <w:lvlText w:val="%7."/>
+      <w:lvlJc w:val="left"/>
+      <w:pPr>
+        <w:ind w:left="5040" w:hanging="360"/>
+      </w:pPr>
+    </w:lvl>
+    <w:lvl w:ilvl="7" w:tplc="04090019" w:tentative="1">
+      <w:start w:val="1"/>
+      <w:numFmt w:val="lowerLetter"/>
+      <w:lvlText w:val="%8."/>
+      <w:lvlJc w:val="left"/>
+      <w:pPr>
+        <w:ind w:left="5760" w:hanging="360"/>
+      </w:pPr>
+    </w:lvl>
+    <w:lvl w:ilvl="8" w:tplc="0409001B" w:tentative="1">
+      <w:start w:val="1"/>
+      <w:numFmt w:val="lowerRoman"/>
+      <w:lvlText w:val="%9."/>
+      <w:lvlJc w:val="right"/>
+      <w:pPr>
+        <w:ind w:left="6480" w:hanging="180"/>
+      </w:pPr>
+    </w:lvl>
+  </w:abstractNum>
+  <w:num w:numId="1">
+    <w:abstractNumId w:val="0"/>
+  </w:num>
+</w:numbering>
 </file>
 
 <file path=word/styles.xml><?xml version="1.0" encoding="utf-8"?>
@@ -3791,6 +4668,27 @@
     <w:name w:val="Normal"/>
     <w:qFormat/>
   </w:style>
+  <w:style w:type="paragraph" w:styleId="Heading1">
+    <w:name w:val="heading 1"/>
+    <w:basedOn w:val="Normal"/>
+    <w:next w:val="Normal"/>
+    <w:link w:val="Heading1Char"/>
+    <w:uiPriority w:val="9"/>
+    <w:qFormat/>
+    <w:rsid w:val="00A413AD"/>
+    <w:pPr>
+      <w:keepNext/>
+      <w:keepLines/>
+      <w:spacing w:before="240" w:after="0"/>
+      <w:outlineLvl w:val="0"/>
+    </w:pPr>
+    <w:rPr>
+      <w:rFonts w:asciiTheme="majorHAnsi" w:eastAsiaTheme="majorEastAsia" w:hAnsiTheme="majorHAnsi" w:cstheme="majorBidi"/>
+      <w:color w:val="2E74B5" w:themeColor="accent1" w:themeShade="BF"/>
+      <w:sz w:val="32"/>
+      <w:szCs w:val="32"/>
+    </w:rPr>
+  </w:style>
   <w:style w:type="character" w:default="1" w:styleId="DefaultParagraphFont">
     <w:name w:val="Default Paragraph Font"/>
     <w:uiPriority w:val="1"/>
@@ -3817,6 +4715,87 @@
     <w:uiPriority w:val="99"/>
     <w:semiHidden/>
     <w:unhideWhenUsed/>
+  </w:style>
+  <w:style w:type="paragraph" w:styleId="Title">
+    <w:name w:val="Title"/>
+    <w:basedOn w:val="Normal"/>
+    <w:next w:val="Normal"/>
+    <w:link w:val="TitleChar"/>
+    <w:uiPriority w:val="10"/>
+    <w:qFormat/>
+    <w:rsid w:val="00A413AD"/>
+    <w:pPr>
+      <w:spacing w:after="0" w:line="240" w:lineRule="auto"/>
+      <w:contextualSpacing/>
+    </w:pPr>
+    <w:rPr>
+      <w:rFonts w:asciiTheme="majorHAnsi" w:eastAsiaTheme="majorEastAsia" w:hAnsiTheme="majorHAnsi" w:cstheme="majorBidi"/>
+      <w:spacing w:val="-10"/>
+      <w:kern w:val="28"/>
+      <w:sz w:val="56"/>
+      <w:szCs w:val="56"/>
+    </w:rPr>
+  </w:style>
+  <w:style w:type="character" w:customStyle="1" w:styleId="TitleChar">
+    <w:name w:val="Title Char"/>
+    <w:basedOn w:val="DefaultParagraphFont"/>
+    <w:link w:val="Title"/>
+    <w:uiPriority w:val="10"/>
+    <w:rsid w:val="00A413AD"/>
+    <w:rPr>
+      <w:rFonts w:asciiTheme="majorHAnsi" w:eastAsiaTheme="majorEastAsia" w:hAnsiTheme="majorHAnsi" w:cstheme="majorBidi"/>
+      <w:spacing w:val="-10"/>
+      <w:kern w:val="28"/>
+      <w:sz w:val="56"/>
+      <w:szCs w:val="56"/>
+    </w:rPr>
+  </w:style>
+  <w:style w:type="character" w:styleId="IntenseEmphasis">
+    <w:name w:val="Intense Emphasis"/>
+    <w:basedOn w:val="DefaultParagraphFont"/>
+    <w:uiPriority w:val="21"/>
+    <w:qFormat/>
+    <w:rsid w:val="00A413AD"/>
+    <w:rPr>
+      <w:i/>
+      <w:iCs/>
+      <w:color w:val="5B9BD5" w:themeColor="accent1"/>
+    </w:rPr>
+  </w:style>
+  <w:style w:type="character" w:customStyle="1" w:styleId="Heading1Char">
+    <w:name w:val="Heading 1 Char"/>
+    <w:basedOn w:val="DefaultParagraphFont"/>
+    <w:link w:val="Heading1"/>
+    <w:uiPriority w:val="9"/>
+    <w:rsid w:val="00A413AD"/>
+    <w:rPr>
+      <w:rFonts w:asciiTheme="majorHAnsi" w:eastAsiaTheme="majorEastAsia" w:hAnsiTheme="majorHAnsi" w:cstheme="majorBidi"/>
+      <w:color w:val="2E74B5" w:themeColor="accent1" w:themeShade="BF"/>
+      <w:sz w:val="32"/>
+      <w:szCs w:val="32"/>
+    </w:rPr>
+  </w:style>
+  <w:style w:type="paragraph" w:styleId="ListParagraph">
+    <w:name w:val="List Paragraph"/>
+    <w:basedOn w:val="Normal"/>
+    <w:uiPriority w:val="34"/>
+    <w:qFormat/>
+    <w:rsid w:val="006E6DE4"/>
+    <w:pPr>
+      <w:ind w:left="720"/>
+      <w:contextualSpacing/>
+    </w:pPr>
+  </w:style>
+  <w:style w:type="character" w:styleId="Hyperlink">
+    <w:name w:val="Hyperlink"/>
+    <w:basedOn w:val="DefaultParagraphFont"/>
+    <w:uiPriority w:val="99"/>
+    <w:unhideWhenUsed/>
+    <w:rsid w:val="006E6DE4"/>
+    <w:rPr>
+      <w:color w:val="0563C1" w:themeColor="hyperlink"/>
+      <w:u w:val="single"/>
+    </w:rPr>
   </w:style>
 </w:styles>
 </file>

</xml_diff>